<commit_message>
Iniado o algoritmo 8
</commit_message>
<xml_diff>
--- a/Algoritmos/08- Finalizar Ambiente.docx
+++ b/Algoritmos/08- Finalizar Ambiente.docx
@@ -211,6 +211,25 @@
           <w:rFonts w:asciiTheme="majorHAnsi" w:hAnsiTheme="majorHAnsi" w:cstheme="majorHAnsi"/>
         </w:rPr>
         <w:t>Após isso, guarde o mousse e o notebook no carrinho correto.</w:t>
+      </w:r>
+    </w:p>
+    <w:p>
+      <w:pPr>
+        <w:rPr>
+          <w:rFonts w:asciiTheme="majorHAnsi" w:hAnsiTheme="majorHAnsi" w:cstheme="majorHAnsi"/>
+        </w:rPr>
+      </w:pPr>
+      <w:r>
+        <w:rPr>
+          <w:rFonts w:asciiTheme="majorHAnsi" w:hAnsiTheme="majorHAnsi" w:cstheme="majorHAnsi"/>
+        </w:rPr>
+        <w:t>teste</w:t>
+      </w:r>
+      <w:r>
+        <w:rPr>
+          <w:rFonts w:asciiTheme="majorHAnsi" w:hAnsiTheme="majorHAnsi" w:cstheme="majorHAnsi"/>
+        </w:rPr>
+        <w:t>masdfasdf</w:t>
       </w:r>
       <w:bookmarkStart w:id="0" w:name="_GoBack"/>
       <w:bookmarkEnd w:id="0"/>

</xml_diff>